<commit_message>
Final matrix test corrections
</commit_message>
<xml_diff>
--- a/Tests/nikolai.raevsky.MatrixTest.docx
+++ b/Tests/nikolai.raevsky.MatrixTest.docx
@@ -846,13 +846,7 @@
                     <w:rPr>
                       <w:rFonts w:ascii="Cambria Math" w:hAnsi="Cambria Math"/>
                     </w:rPr>
-                    <m:t>6</m:t>
-                  </m:r>
-                  <m:r>
-                    <w:rPr>
-                      <w:rFonts w:ascii="Cambria Math" w:hAnsi="Cambria Math"/>
-                    </w:rPr>
-                    <m:t>*4+5*9</m:t>
+                    <m:t>6*4+5*9</m:t>
                   </m:r>
                 </m:e>
               </m:mr>
@@ -951,44 +945,28 @@
                       <w:color w:val="FF0000"/>
                       <w:highlight w:val="yellow"/>
                     </w:rPr>
-                    <m:t>-</m:t>
-                  </m:r>
+                    <m:t>-11</m:t>
+                  </m:r>
+                </m:e>
+              </m:mr>
+              <m:mr>
+                <m:e>
+                  <m:r>
+                    <w:rPr>
+                      <w:rFonts w:ascii="Cambria Math" w:hAnsi="Cambria Math"/>
+                      <w:highlight w:val="yellow"/>
+                    </w:rPr>
+                    <m:t>7</m:t>
+                  </m:r>
+                </m:e>
+                <m:e>
                   <m:r>
                     <w:rPr>
                       <w:rFonts w:ascii="Cambria Math" w:hAnsi="Cambria Math"/>
                       <w:color w:val="FF0000"/>
                       <w:highlight w:val="yellow"/>
                     </w:rPr>
-                    <m:t>11</m:t>
-                  </m:r>
-                </m:e>
-              </m:mr>
-              <m:mr>
-                <m:e>
-                  <m:r>
-                    <w:rPr>
-                      <w:rFonts w:ascii="Cambria Math" w:hAnsi="Cambria Math"/>
-                      <w:highlight w:val="yellow"/>
-                    </w:rPr>
-                    <m:t>7</m:t>
-                  </m:r>
-                </m:e>
-                <m:e>
-                  <m:r>
-                    <w:rPr>
-                      <w:rFonts w:ascii="Cambria Math" w:hAnsi="Cambria Math"/>
-                      <w:color w:val="FF0000"/>
-                      <w:highlight w:val="yellow"/>
-                    </w:rPr>
-                    <m:t>-</m:t>
-                  </m:r>
-                  <m:r>
-                    <w:rPr>
-                      <w:rFonts w:ascii="Cambria Math" w:hAnsi="Cambria Math"/>
-                      <w:color w:val="FF0000"/>
-                      <w:highlight w:val="yellow"/>
-                    </w:rPr>
-                    <m:t>24</m:t>
+                    <m:t>-24</m:t>
                   </m:r>
                 </m:e>
                 <m:e>
@@ -2734,13 +2712,7 @@
                       <w:rPr>
                         <w:rFonts w:ascii="Cambria Math" w:hAnsi="Cambria Math"/>
                       </w:rPr>
-                      <m:t>3*2</m:t>
-                    </m:r>
-                    <m:r>
-                      <w:rPr>
-                        <w:rFonts w:ascii="Cambria Math" w:hAnsi="Cambria Math"/>
-                      </w:rPr>
-                      <m:t>+4*3</m:t>
+                      <m:t>3*2+4*3</m:t>
                     </m:r>
                   </m:e>
                   <m:e>
@@ -2937,13 +2909,7 @@
                       <w:rPr>
                         <w:rFonts w:ascii="Cambria Math" w:eastAsiaTheme="minorEastAsia" w:hAnsi="Cambria Math"/>
                       </w:rPr>
-                      <m:t>*</m:t>
-                    </m:r>
-                    <m:r>
-                      <w:rPr>
-                        <w:rFonts w:ascii="Cambria Math" w:eastAsiaTheme="minorEastAsia" w:hAnsi="Cambria Math"/>
-                      </w:rPr>
-                      <m:t>18</m:t>
+                      <m:t>*18</m:t>
                     </m:r>
                   </m:e>
                   <m:e>
@@ -3068,8 +3034,6 @@
                       </w:rPr>
                       <m:t>75</m:t>
                     </m:r>
-                    <w:bookmarkStart w:id="0" w:name="_GoBack"/>
-                    <w:bookmarkEnd w:id="0"/>
                   </m:e>
                   <m:e>
                     <m:r>
@@ -3177,13 +3141,7 @@
                     <w:rPr>
                       <w:rFonts w:ascii="Cambria Math" w:hAnsi="Cambria Math"/>
                     </w:rPr>
-                    <m:t>18</m:t>
-                  </m:r>
-                  <m:r>
-                    <w:rPr>
-                      <w:rFonts w:ascii="Cambria Math" w:hAnsi="Cambria Math"/>
-                    </w:rPr>
-                    <m:t>-3*6</m:t>
+                    <m:t>18-3*6</m:t>
                   </m:r>
                 </m:e>
                 <m:e>
@@ -4281,7 +4239,7 @@
                     <w:rPr>
                       <w:rFonts w:ascii="Cambria Math" w:hAnsi="Cambria Math"/>
                     </w:rPr>
-                    <m:t>-1</m:t>
+                    <m:t>1</m:t>
                   </m:r>
                 </m:e>
                 <m:e>
@@ -4385,7 +4343,7 @@
                             <w:rPr>
                               <w:rFonts w:ascii="Cambria Math" w:hAnsi="Cambria Math"/>
                             </w:rPr>
-                            <m:t>-1</m:t>
+                            <m:t>1</m:t>
                           </m:r>
                         </m:e>
                         <m:e>
@@ -4408,7 +4366,15 @@
           <w:rPr>
             <w:rFonts w:ascii="Cambria Math" w:hAnsi="Cambria Math"/>
           </w:rPr>
-          <m:t>=-36-1=-37</m:t>
+          <m:t>=-36+1=</m:t>
+        </m:r>
+        <m:r>
+          <w:rPr>
+            <w:rFonts w:ascii="Cambria Math" w:hAnsi="Cambria Math"/>
+            <w:color w:val="FF0000"/>
+            <w:highlight w:val="yellow"/>
+          </w:rPr>
+          <m:t>-35</m:t>
         </m:r>
       </m:oMath>
     </w:p>
@@ -4491,9 +4457,18 @@
             <m:r>
               <w:rPr>
                 <w:rFonts w:ascii="Cambria Math" w:hAnsi="Cambria Math"/>
+                <w:color w:val="FF0000"/>
                 <w:highlight w:val="yellow"/>
               </w:rPr>
-              <m:t>37</m:t>
+              <m:t>3</m:t>
+            </m:r>
+            <m:r>
+              <w:rPr>
+                <w:rFonts w:ascii="Cambria Math" w:hAnsi="Cambria Math"/>
+                <w:color w:val="FF0000"/>
+                <w:highlight w:val="yellow"/>
+              </w:rPr>
+              <m:t>5</m:t>
             </m:r>
           </m:den>
         </m:f>
@@ -4550,13 +4525,24 @@
               </m:mr>
               <m:mr>
                 <m:e>
+                  <w:bookmarkStart w:id="0" w:name="_GoBack"/>
                   <m:r>
                     <w:rPr>
                       <w:rFonts w:ascii="Cambria Math" w:eastAsiaTheme="minorEastAsia" w:hAnsi="Cambria Math"/>
+                      <w:color w:val="FF0000"/>
                       <w:highlight w:val="yellow"/>
                     </w:rPr>
+                    <m:t>-</m:t>
+                  </m:r>
+                  <m:r>
+                    <w:rPr>
+                      <w:rFonts w:ascii="Cambria Math" w:eastAsiaTheme="minorEastAsia" w:hAnsi="Cambria Math"/>
+                      <w:color w:val="FF0000"/>
+                      <w:highlight w:val="yellow"/>
+                    </w:rPr>
                     <m:t>1</m:t>
                   </m:r>
+                  <w:bookmarkEnd w:id="0"/>
                 </m:e>
                 <m:e>
                   <m:r>

</xml_diff>